<commit_message>
updated the summary doc with Amrits stuff
</commit_message>
<xml_diff>
--- a/Project Documents/Project 1 Summary.docx
+++ b/Project Documents/Project 1 Summary.docx
@@ -669,16 +669,169 @@
         <w:rPr>
           <w:rFonts w:cstheme="minorHAnsi"/>
         </w:rPr>
-        <w:t xml:space="preserve">This analysis will be </w:t>
-      </w:r>
-      <w:r>
-        <w:rPr>
-          <w:rFonts w:cstheme="minorHAnsi"/>
-        </w:rPr>
-        <w:t>supplied by Amrit.</w:t>
+        <w:lastRenderedPageBreak/>
+        <w:t>I began my analysis of the S&amp;P500 by first looking at the volatility of the market during the dates of the shutdown. By dividing each shutdowns’ standard deviation by the mean, I was left with a means to compare each of the shutdowns to one another. For further comparison, I gathered data from one month prior to each shutdown, hoping to see some sort of trend.</w:t>
+      </w:r>
+    </w:p>
+    <w:p>
+      <w:pPr>
+        <w:pStyle w:val="NoSpacing"/>
+        <w:rPr>
+          <w:rFonts w:cstheme="minorHAnsi"/>
+        </w:rPr>
+      </w:pPr>
+    </w:p>
+    <w:p>
+      <w:pPr>
+        <w:pStyle w:val="NoSpacing"/>
+        <w:rPr>
+          <w:rFonts w:cstheme="minorHAnsi"/>
+        </w:rPr>
+      </w:pPr>
+      <w:r>
+        <w:rPr>
+          <w:rFonts w:cstheme="minorHAnsi"/>
+        </w:rPr>
+        <w:t>From the data we can see that the markets in general do show increases in volatility during period</w:t>
+      </w:r>
+      <w:r>
+        <w:rPr>
+          <w:rFonts w:cstheme="minorHAnsi"/>
+        </w:rPr>
+        <w:t>s</w:t>
+      </w:r>
+      <w:r>
+        <w:rPr>
+          <w:rFonts w:cstheme="minorHAnsi"/>
+        </w:rPr>
+        <w:t xml:space="preserve"> of a government shutdown in comparison to a month prior. These increases average about a 1% increase in volatility, which can only be commented on after testing for statistical significance. In addition to this, the</w:t>
+      </w:r>
+      <w:r>
+        <w:rPr>
+          <w:rFonts w:cstheme="minorHAnsi"/>
+        </w:rPr>
+        <w:t>re</w:t>
+      </w:r>
+      <w:r>
+        <w:rPr>
+          <w:rFonts w:cstheme="minorHAnsi"/>
+        </w:rPr>
+        <w:t xml:space="preserve"> seems to be no noticeable effect of the presidential party having any effect on how the market performs during these shutdowns.</w:t>
+      </w:r>
+    </w:p>
+    <w:p>
+      <w:pPr>
+        <w:pStyle w:val="NoSpacing"/>
+        <w:rPr>
+          <w:rFonts w:cstheme="minorHAnsi"/>
+        </w:rPr>
+      </w:pPr>
+    </w:p>
+    <w:p>
+      <w:pPr>
+        <w:pStyle w:val="NoSpacing"/>
+        <w:rPr>
+          <w:rFonts w:cstheme="minorHAnsi"/>
+        </w:rPr>
+      </w:pPr>
+      <w:r>
+        <w:rPr>
+          <w:rFonts w:cstheme="minorHAnsi"/>
+        </w:rPr>
+        <w:t xml:space="preserve">I then investigated how much the market increased or decreased </w:t>
+      </w:r>
+      <w:proofErr w:type="gramStart"/>
+      <w:r>
+        <w:rPr>
+          <w:rFonts w:cstheme="minorHAnsi"/>
+        </w:rPr>
+        <w:t>as a whole during</w:t>
+      </w:r>
+      <w:proofErr w:type="gramEnd"/>
+      <w:r>
+        <w:rPr>
+          <w:rFonts w:cstheme="minorHAnsi"/>
+        </w:rPr>
+        <w:t xml:space="preserve"> the shutdown. There were more shutdowns where the market improved overall (12), than where the market decreased overall (8)</w:t>
+      </w:r>
+      <w:r>
+        <w:rPr>
+          <w:rFonts w:cstheme="minorHAnsi"/>
+        </w:rPr>
+        <w:t xml:space="preserve"> not counting the current shutdown which has not yet ended</w:t>
+      </w:r>
+      <w:r>
+        <w:rPr>
+          <w:rFonts w:cstheme="minorHAnsi"/>
+        </w:rPr>
+        <w:t xml:space="preserve">. From here we can conclude that a period of shutdown alone cannot accurately predict how the markets will perform. Similarly, when comparing across parties, no obvious difference separates a Republican shutdown’s performance from that of a Democratic </w:t>
+      </w:r>
+      <w:r>
+        <w:rPr>
+          <w:rFonts w:cstheme="minorHAnsi"/>
+        </w:rPr>
+        <w:t>one</w:t>
+      </w:r>
+      <w:r>
+        <w:rPr>
+          <w:rFonts w:cstheme="minorHAnsi"/>
+        </w:rPr>
+        <w:t>.</w:t>
+      </w:r>
+    </w:p>
+    <w:p>
+      <w:pPr>
+        <w:pStyle w:val="NoSpacing"/>
+        <w:rPr>
+          <w:rFonts w:cstheme="minorHAnsi"/>
+        </w:rPr>
+      </w:pPr>
+    </w:p>
+    <w:p>
+      <w:pPr>
+        <w:pStyle w:val="NoSpacing"/>
+        <w:rPr>
+          <w:rFonts w:cstheme="minorHAnsi"/>
+        </w:rPr>
+      </w:pPr>
+      <w:r>
+        <w:rPr>
+          <w:rFonts w:cstheme="minorHAnsi"/>
+        </w:rPr>
+        <w:t>Lastly</w:t>
+      </w:r>
+      <w:r>
+        <w:rPr>
+          <w:rFonts w:cstheme="minorHAnsi"/>
+        </w:rPr>
+        <w:t>,</w:t>
+      </w:r>
+      <w:r>
+        <w:rPr>
+          <w:rFonts w:cstheme="minorHAnsi"/>
+        </w:rPr>
+        <w:t xml:space="preserve"> I took the data from these last two graphs and plotted them on a scatter plot, hoping to see if there was a trend between the length of a shutdown on the market performance. From the graph one can conclude that there may be a small correlation between longer shutdowns causing more volatility in the market, as well as causing an overall decrease in </w:t>
+      </w:r>
+      <w:r>
+        <w:rPr>
+          <w:rFonts w:cstheme="minorHAnsi"/>
+        </w:rPr>
+        <w:t xml:space="preserve">market </w:t>
       </w:r>
       <w:bookmarkStart w:id="1" w:name="_GoBack"/>
       <w:bookmarkEnd w:id="1"/>
+      <w:r>
+        <w:rPr>
+          <w:rFonts w:cstheme="minorHAnsi"/>
+        </w:rPr>
+        <w:t>performance</w:t>
+      </w:r>
+      <w:r>
+        <w:rPr>
+          <w:rFonts w:cstheme="minorHAnsi"/>
+        </w:rPr>
+        <w:t>.</w:t>
+      </w:r>
     </w:p>
     <w:sectPr>
       <w:footerReference w:type="default" r:id="rId7"/>
@@ -722,14 +875,36 @@
     <w:pPr>
       <w:pStyle w:val="Footer"/>
     </w:pPr>
-    <w:fldSimple w:instr=" FILENAME  \* Caps  \* MERGEFORMAT ">
-      <w:r>
-        <w:rPr>
-          <w:noProof/>
-        </w:rPr>
-        <w:t>Project 1 Summary.Docx</w:t>
-      </w:r>
-    </w:fldSimple>
+    <w:r>
+      <w:rPr>
+        <w:noProof/>
+      </w:rPr>
+      <w:fldChar w:fldCharType="begin"/>
+    </w:r>
+    <w:r>
+      <w:rPr>
+        <w:noProof/>
+      </w:rPr>
+      <w:instrText xml:space="preserve"> FILENAME  \* Caps  \* MERGEFORMAT </w:instrText>
+    </w:r>
+    <w:r>
+      <w:rPr>
+        <w:noProof/>
+      </w:rPr>
+      <w:fldChar w:fldCharType="separate"/>
+    </w:r>
+    <w:r>
+      <w:rPr>
+        <w:noProof/>
+      </w:rPr>
+      <w:t>Project 1 Summary.Docx</w:t>
+    </w:r>
+    <w:r>
+      <w:rPr>
+        <w:noProof/>
+      </w:rPr>
+      <w:fldChar w:fldCharType="end"/>
+    </w:r>
     <w:r>
       <w:tab/>
     </w:r>
@@ -758,14 +933,36 @@
     <w:r>
       <w:t xml:space="preserve"> of </w:t>
     </w:r>
-    <w:fldSimple w:instr=" NUMPAGES  \* Arabic  \* MERGEFORMAT ">
-      <w:r>
-        <w:rPr>
-          <w:noProof/>
-        </w:rPr>
-        <w:t>2</w:t>
-      </w:r>
-    </w:fldSimple>
+    <w:r>
+      <w:rPr>
+        <w:noProof/>
+      </w:rPr>
+      <w:fldChar w:fldCharType="begin"/>
+    </w:r>
+    <w:r>
+      <w:rPr>
+        <w:noProof/>
+      </w:rPr>
+      <w:instrText xml:space="preserve"> NUMPAGES  \* Arabic  \* MERGEFORMAT </w:instrText>
+    </w:r>
+    <w:r>
+      <w:rPr>
+        <w:noProof/>
+      </w:rPr>
+      <w:fldChar w:fldCharType="separate"/>
+    </w:r>
+    <w:r>
+      <w:rPr>
+        <w:noProof/>
+      </w:rPr>
+      <w:t>2</w:t>
+    </w:r>
+    <w:r>
+      <w:rPr>
+        <w:noProof/>
+      </w:rPr>
+      <w:fldChar w:fldCharType="end"/>
+    </w:r>
   </w:p>
 </w:ftr>
 </file>

</xml_diff>